<commit_message>
upload Xie's Wuhan Universitypaper
</commit_message>
<xml_diff>
--- a/paper/论文_谢冲20180531_xc.docx
+++ b/paper/论文_谢冲20180531_xc.docx
@@ -3255,23 +3255,7 @@
           <w:color w:val="000000" w:themeColor="text1"/>
           <w:szCs w:val="24"/>
         </w:rPr>
-        <w:t>得到</w:t>
-      </w:r>
-      <w:r>
-        <w:rPr>
-          <w:rFonts w:hint="eastAsia"/>
-          <w:color w:val="000000" w:themeColor="text1"/>
-          <w:szCs w:val="24"/>
-        </w:rPr>
-        <w:t>压缩</w:t>
-      </w:r>
-      <w:r>
-        <w:rPr>
-          <w:rFonts w:hint="eastAsia"/>
-          <w:color w:val="000000" w:themeColor="text1"/>
-          <w:szCs w:val="24"/>
-        </w:rPr>
-        <w:t>后，</w:t>
+        <w:t>得到压缩后，</w:t>
       </w:r>
       <w:r>
         <w:rPr>
@@ -5214,7 +5198,7 @@
           <v:shape id="_x0000_i1025" type="#_x0000_t75" style="width:33.8pt;height:32.55pt" o:ole="">
             <v:imagedata r:id="rId9" o:title=""/>
           </v:shape>
-          <o:OLEObject Type="Embed" ProgID="Equation.DSMT4" ShapeID="_x0000_i1025" DrawAspect="Content" ObjectID="_1589357259" r:id="rId10"/>
+          <o:OLEObject Type="Embed" ProgID="Equation.DSMT4" ShapeID="_x0000_i1025" DrawAspect="Content" ObjectID="_1589388303" r:id="rId10"/>
         </w:object>
       </w:r>
       <w:r>
@@ -5328,7 +5312,7 @@
                 <v:shape id="_x0000_i1026" type="#_x0000_t75" style="width:33.8pt;height:31.95pt" o:ole="">
                   <v:imagedata r:id="rId9" o:title=""/>
                 </v:shape>
-                <o:OLEObject Type="Embed" ProgID="Equation.DSMT4" ShapeID="_x0000_i1026" DrawAspect="Content" ObjectID="_1589357260" r:id="rId11"/>
+                <o:OLEObject Type="Embed" ProgID="Equation.DSMT4" ShapeID="_x0000_i1026" DrawAspect="Content" ObjectID="_1589388304" r:id="rId11"/>
               </w:object>
             </w:r>
             <w:r>
@@ -5583,7 +5567,7 @@
                 <v:shape id="_x0000_i1027" type="#_x0000_t75" style="width:85.75pt;height:36.3pt" o:ole="">
                   <v:imagedata r:id="rId12" o:title=""/>
                 </v:shape>
-                <o:OLEObject Type="Embed" ProgID="Equation.DSMT4" ShapeID="_x0000_i1027" DrawAspect="Content" ObjectID="_1589357261" r:id="rId13"/>
+                <o:OLEObject Type="Embed" ProgID="Equation.DSMT4" ShapeID="_x0000_i1027" DrawAspect="Content" ObjectID="_1589388305" r:id="rId13"/>
               </w:object>
             </w:r>
             <w:r>
@@ -6192,7 +6176,7 @@
                 <v:shape id="_x0000_i1028" type="#_x0000_t75" style="width:248.55pt;height:131.5pt" o:ole="">
                   <v:imagedata r:id="rId14" o:title=""/>
                 </v:shape>
-                <o:OLEObject Type="Embed" ProgID="Equation.DSMT4" ShapeID="_x0000_i1028" DrawAspect="Content" ObjectID="_1589357262" r:id="rId15"/>
+                <o:OLEObject Type="Embed" ProgID="Equation.DSMT4" ShapeID="_x0000_i1028" DrawAspect="Content" ObjectID="_1589388306" r:id="rId15"/>
               </w:object>
             </w:r>
           </w:p>
@@ -6500,7 +6484,7 @@
                 <v:shape id="_x0000_i1029" type="#_x0000_t75" style="width:68.25pt;height:42.55pt" o:ole="">
                   <v:imagedata r:id="rId16" o:title=""/>
                 </v:shape>
-                <o:OLEObject Type="Embed" ProgID="Equation.DSMT4" ShapeID="_x0000_i1029" DrawAspect="Content" ObjectID="_1589357263" r:id="rId17"/>
+                <o:OLEObject Type="Embed" ProgID="Equation.DSMT4" ShapeID="_x0000_i1029" DrawAspect="Content" ObjectID="_1589388307" r:id="rId17"/>
               </w:object>
             </w:r>
           </w:p>
@@ -6898,10 +6882,10 @@
                 <w:position w:val="-32"/>
               </w:rPr>
               <w:object w:dxaOrig="7000" w:dyaOrig="760" w14:anchorId="08225557">
-                <v:shape id="_x0000_i1036" type="#_x0000_t75" style="width:306.15pt;height:35.7pt" o:ole="">
+                <v:shape id="_x0000_i1030" type="#_x0000_t75" style="width:306.15pt;height:35.7pt" o:ole="">
                   <v:imagedata r:id="rId18" o:title=""/>
                 </v:shape>
-                <o:OLEObject Type="Embed" ProgID="Equation.DSMT4" ShapeID="_x0000_i1036" DrawAspect="Content" ObjectID="_1589357264" r:id="rId19"/>
+                <o:OLEObject Type="Embed" ProgID="Equation.DSMT4" ShapeID="_x0000_i1030" DrawAspect="Content" ObjectID="_1589388308" r:id="rId19"/>
               </w:object>
             </w:r>
             <w:r>
@@ -9520,7 +9504,7 @@
                 <v:shape id="_x0000_i1031" type="#_x0000_t75" style="width:134.6pt;height:42.55pt" o:ole="">
                   <v:imagedata r:id="rId21" o:title=""/>
                 </v:shape>
-                <o:OLEObject Type="Embed" ProgID="Equation.DSMT4" ShapeID="_x0000_i1031" DrawAspect="Content" ObjectID="_1589357265" r:id="rId22"/>
+                <o:OLEObject Type="Embed" ProgID="Equation.DSMT4" ShapeID="_x0000_i1031" DrawAspect="Content" ObjectID="_1589388309" r:id="rId22"/>
               </w:object>
             </w:r>
           </w:p>
@@ -10189,7 +10173,7 @@
                 <v:shape id="_x0000_i1032" type="#_x0000_t75" style="width:19.4pt;height:36.3pt" o:ole="">
                   <v:imagedata r:id="rId23" o:title=""/>
                 </v:shape>
-                <o:OLEObject Type="Embed" ProgID="Equation.DSMT4" ShapeID="_x0000_i1032" DrawAspect="Content" ObjectID="_1589357266" r:id="rId24"/>
+                <o:OLEObject Type="Embed" ProgID="Equation.DSMT4" ShapeID="_x0000_i1032" DrawAspect="Content" ObjectID="_1589388310" r:id="rId24"/>
               </w:object>
             </w:r>
             <w:r>
@@ -10730,7 +10714,7 @@
                 <v:shape id="_x0000_i1033" type="#_x0000_t75" style="width:287.35pt;height:70.1pt" o:ole="">
                   <v:imagedata r:id="rId25" o:title=""/>
                 </v:shape>
-                <o:OLEObject Type="Embed" ProgID="Equation.DSMT4" ShapeID="_x0000_i1033" DrawAspect="Content" ObjectID="_1589357267" r:id="rId26"/>
+                <o:OLEObject Type="Embed" ProgID="Equation.DSMT4" ShapeID="_x0000_i1033" DrawAspect="Content" ObjectID="_1589388311" r:id="rId26"/>
               </w:object>
             </w:r>
           </w:p>
@@ -12150,7 +12134,7 @@
           <v:shape id="_x0000_i1034" type="#_x0000_t75" style="width:286.75pt;height:195.95pt" o:ole="">
             <v:imagedata r:id="rId28" o:title=""/>
           </v:shape>
-          <o:OLEObject Type="Embed" ProgID="Equation.Ribbit" ShapeID="_x0000_i1034" DrawAspect="Content" ObjectID="_1589357268" r:id="rId29"/>
+          <o:OLEObject Type="Embed" ProgID="Equation.Ribbit" ShapeID="_x0000_i1034" DrawAspect="Content" ObjectID="_1589388312" r:id="rId29"/>
         </w:object>
       </w:r>
     </w:p>
@@ -12408,6 +12392,8 @@
         </w:rPr>
         <w:t>，具有可伸缩、随机实时读写、高可靠性的特点。</w:t>
       </w:r>
+      <w:bookmarkStart w:id="10" w:name="_GoBack"/>
+      <w:bookmarkEnd w:id="10"/>
     </w:p>
     <w:p>
       <w:pPr>
@@ -13126,14 +13112,14 @@
       <w:pPr>
         <w:pStyle w:val="af8"/>
       </w:pPr>
-      <w:bookmarkStart w:id="10" w:name="_Ref512281280"/>
+      <w:bookmarkStart w:id="11" w:name="_Ref512281280"/>
       <w:r>
         <w:rPr>
           <w:rFonts w:hint="eastAsia"/>
         </w:rPr>
         <w:t>表</w:t>
       </w:r>
-      <w:bookmarkEnd w:id="10"/>
+      <w:bookmarkEnd w:id="11"/>
       <w:r>
         <w:t>2 MAP-Vis</w:t>
       </w:r>
@@ -15377,14 +15363,14 @@
       <w:pPr>
         <w:pStyle w:val="af8"/>
       </w:pPr>
-      <w:bookmarkStart w:id="11" w:name="_Ref512536777"/>
+      <w:bookmarkStart w:id="12" w:name="_Ref512536777"/>
       <w:r>
         <w:rPr>
           <w:rFonts w:hint="eastAsia"/>
         </w:rPr>
         <w:t>图</w:t>
       </w:r>
-      <w:bookmarkEnd w:id="11"/>
+      <w:bookmarkEnd w:id="12"/>
       <w:r>
         <w:t>5</w:t>
       </w:r>
@@ -16017,7 +16003,7 @@
         </w:rPr>
         <w:t>位置，乘客支付方式等其他信息。</w:t>
       </w:r>
-      <w:bookmarkStart w:id="12" w:name="_Hlk513660532"/>
+      <w:bookmarkStart w:id="13" w:name="_Hlk513660532"/>
       <w:r>
         <w:rPr>
           <w:rFonts w:hint="eastAsia"/>
@@ -16307,7 +16293,7 @@
       <w:pPr>
         <w:pStyle w:val="af8"/>
       </w:pPr>
-      <w:bookmarkStart w:id="13" w:name="_Ref512450773"/>
+      <w:bookmarkStart w:id="14" w:name="_Ref512450773"/>
       <w:r>
         <w:rPr>
           <w:rFonts w:hint="eastAsia"/>
@@ -16320,32 +16306,32 @@
         </w:rPr>
         <w:t xml:space="preserve"> </w:t>
       </w:r>
+      <w:bookmarkEnd w:id="14"/>
+      <w:r>
+        <w:t>6</w:t>
+      </w:r>
+      <w:r>
+        <w:t xml:space="preserve"> </w:t>
+      </w:r>
+      <w:r>
+        <w:rPr>
+          <w:rFonts w:hint="eastAsia"/>
+        </w:rPr>
+        <w:t>可视化原型系统</w:t>
+      </w:r>
+      <w:r>
+        <w:rPr>
+          <w:rFonts w:hint="eastAsia"/>
+        </w:rPr>
+        <w:t>原型</w:t>
+      </w:r>
+      <w:r>
+        <w:rPr>
+          <w:rFonts w:hint="eastAsia"/>
+        </w:rPr>
+        <w:t>界面</w:t>
+      </w:r>
       <w:bookmarkEnd w:id="13"/>
-      <w:r>
-        <w:t>6</w:t>
-      </w:r>
-      <w:r>
-        <w:t xml:space="preserve"> </w:t>
-      </w:r>
-      <w:r>
-        <w:rPr>
-          <w:rFonts w:hint="eastAsia"/>
-        </w:rPr>
-        <w:t>可视化原型系统</w:t>
-      </w:r>
-      <w:r>
-        <w:rPr>
-          <w:rFonts w:hint="eastAsia"/>
-        </w:rPr>
-        <w:t>原型</w:t>
-      </w:r>
-      <w:r>
-        <w:rPr>
-          <w:rFonts w:hint="eastAsia"/>
-        </w:rPr>
-        <w:t>界面</w:t>
-      </w:r>
-      <w:bookmarkEnd w:id="12"/>
     </w:p>
     <w:p>
       <w:pPr>
@@ -17035,8 +17021,6 @@
         </w:rPr>
         <w:t>其中通过改变查询的时间跨度</w:t>
       </w:r>
-      <w:bookmarkStart w:id="14" w:name="_GoBack"/>
-      <w:bookmarkEnd w:id="14"/>
       <w:r>
         <w:rPr>
           <w:rFonts w:hint="eastAsia"/>
@@ -25861,7 +25845,7 @@
 </file>
 
 <file path=customXml/itemProps1.xml><?xml version="1.0" encoding="utf-8"?>
-<ds:datastoreItem xmlns:ds="http://schemas.openxmlformats.org/officeDocument/2006/customXml" ds:itemID="{0440BF1E-AD87-46CA-B88C-EA7269F33779}">
+<ds:datastoreItem xmlns:ds="http://schemas.openxmlformats.org/officeDocument/2006/customXml" ds:itemID="{A81A73D2-315B-47C5-88D4-B445AC5F2A38}">
   <ds:schemaRefs>
     <ds:schemaRef ds:uri="http://schemas.openxmlformats.org/officeDocument/2006/bibliography"/>
   </ds:schemaRefs>

</xml_diff>